<commit_message>
poprawienie contentbuilder.py aby używał pojedynczego docx na post
</commit_message>
<xml_diff>
--- a/public/posts/gass74/text1.docx
+++ b/public/posts/gass74/text1.docx
@@ -53,6 +53,264 @@
       </w:r>
       <w:proofErr w:type="spellEnd"/>
     </w:p>
+    <w:p>
+      <w:r>
+        <w:t xml:space="preserve">--- </w:t>
+      </w:r>
+    </w:p>
+    <w:p>
+      <w:pPr>
+        <w:shd w:val="clear" w:color="auto" w:fill="FFFFFF"/>
+        <w:spacing w:after="0" w:line="285" w:lineRule="atLeast"/>
+        <w:rPr>
+          <w:rFonts w:ascii="Consolas" w:eastAsia="Times New Roman" w:hAnsi="Consolas" w:cs="Times New Roman"/>
+          <w:color w:val="3B3B3B"/>
+          <w:kern w:val="0"/>
+          <w:sz w:val="21"/>
+          <w:szCs w:val="21"/>
+          <w:lang w:val="pl-PL"/>
+          <w14:ligatures w14:val="none"/>
+        </w:rPr>
+      </w:pPr>
+      <w:r>
+        <w:rPr>
+          <w:rFonts w:ascii="Consolas" w:eastAsia="Times New Roman" w:hAnsi="Consolas" w:cs="Times New Roman"/>
+          <w:color w:val="A31515"/>
+          <w:kern w:val="0"/>
+          <w:sz w:val="21"/>
+          <w:szCs w:val="21"/>
+          <w:lang w:val="pl-PL"/>
+          <w14:ligatures w14:val="none"/>
+        </w:rPr>
+        <w:t xml:space="preserve">Jedno z większych rozczarowań. Na zdjęciach i nawet na żywo tor wygląda zachęcająco (to te szerokie kolorowe tralki) - </w:t>
+      </w:r>
+    </w:p>
+    <w:p>
+      <w:pPr>
+        <w:shd w:val="clear" w:color="auto" w:fill="FFFFFF"/>
+        <w:spacing w:after="0" w:line="285" w:lineRule="atLeast"/>
+        <w:rPr>
+          <w:rFonts w:ascii="Consolas" w:eastAsia="Times New Roman" w:hAnsi="Consolas" w:cs="Times New Roman"/>
+          <w:color w:val="3B3B3B"/>
+          <w:kern w:val="0"/>
+          <w:sz w:val="21"/>
+          <w:szCs w:val="21"/>
+          <w:lang w:val="pl-PL"/>
+          <w14:ligatures w14:val="none"/>
+        </w:rPr>
+      </w:pPr>
+      <w:r>
+        <w:rPr>
+          <w:rFonts w:ascii="Consolas" w:eastAsia="Times New Roman" w:hAnsi="Consolas" w:cs="Times New Roman"/>
+          <w:color w:val="A31515"/>
+          <w:kern w:val="0"/>
+          <w:sz w:val="21"/>
+          <w:szCs w:val="21"/>
+          <w:lang w:val="pl-PL"/>
+          <w14:ligatures w14:val="none"/>
+        </w:rPr>
+        <w:t xml:space="preserve">  jest szeroko i mogłoby być fajnie i szybko. Niestety, wózki to złom - brak hamulca jeszcze byłbym w stanie przeżyć, </w:t>
+      </w:r>
+    </w:p>
+    <w:p>
+      <w:pPr>
+        <w:shd w:val="clear" w:color="auto" w:fill="FFFFFF"/>
+        <w:spacing w:after="0" w:line="285" w:lineRule="atLeast"/>
+        <w:rPr>
+          <w:rFonts w:ascii="Consolas" w:eastAsia="Times New Roman" w:hAnsi="Consolas" w:cs="Times New Roman"/>
+          <w:color w:val="3B3B3B"/>
+          <w:kern w:val="0"/>
+          <w:sz w:val="21"/>
+          <w:szCs w:val="21"/>
+          <w14:ligatures w14:val="none"/>
+        </w:rPr>
+      </w:pPr>
+      <w:r>
+        <w:rPr>
+          <w:rFonts w:ascii="Consolas" w:eastAsia="Times New Roman" w:hAnsi="Consolas" w:cs="Times New Roman"/>
+          <w:color w:val="A31515"/>
+          <w:kern w:val="0"/>
+          <w:sz w:val="21"/>
+          <w:szCs w:val="21"/>
+          <w:lang w:val="pl-PL"/>
+          <w14:ligatures w14:val="none"/>
+        </w:rPr>
+        <w:t>  ale brak opon już nie. Wymiana wózka nic nie dała, więc to raczej nie "</w:t>
+      </w:r>
+      <w:proofErr w:type="spellStart"/>
+      <w:r>
+        <w:rPr>
+          <w:rFonts w:ascii="Consolas" w:eastAsia="Times New Roman" w:hAnsi="Consolas" w:cs="Times New Roman"/>
+          <w:color w:val="A31515"/>
+          <w:kern w:val="0"/>
+          <w:sz w:val="21"/>
+          <w:szCs w:val="21"/>
+          <w:lang w:val="pl-PL"/>
+          <w14:ligatures w14:val="none"/>
+        </w:rPr>
+        <w:t>bad</w:t>
+      </w:r>
+      <w:proofErr w:type="spellEnd"/>
+      <w:r>
+        <w:rPr>
+          <w:rFonts w:ascii="Consolas" w:eastAsia="Times New Roman" w:hAnsi="Consolas" w:cs="Times New Roman"/>
+          <w:color w:val="A31515"/>
+          <w:kern w:val="0"/>
+          <w:sz w:val="21"/>
+          <w:szCs w:val="21"/>
+          <w:lang w:val="pl-PL"/>
+          <w14:ligatures w14:val="none"/>
+        </w:rPr>
+        <w:t xml:space="preserve"> </w:t>
+      </w:r>
+      <w:proofErr w:type="spellStart"/>
+      <w:r>
+        <w:rPr>
+          <w:rFonts w:ascii="Consolas" w:eastAsia="Times New Roman" w:hAnsi="Consolas" w:cs="Times New Roman"/>
+          <w:color w:val="A31515"/>
+          <w:kern w:val="0"/>
+          <w:sz w:val="21"/>
+          <w:szCs w:val="21"/>
+          <w:lang w:val="pl-PL"/>
+          <w14:ligatures w14:val="none"/>
+        </w:rPr>
+        <w:t>luck</w:t>
+      </w:r>
+      <w:proofErr w:type="spellEnd"/>
+      <w:r>
+        <w:rPr>
+          <w:rFonts w:ascii="Consolas" w:eastAsia="Times New Roman" w:hAnsi="Consolas" w:cs="Times New Roman"/>
+          <w:color w:val="A31515"/>
+          <w:kern w:val="0"/>
+          <w:sz w:val="21"/>
+          <w:szCs w:val="21"/>
+          <w:lang w:val="pl-PL"/>
+          <w14:ligatures w14:val="none"/>
+        </w:rPr>
+        <w:t xml:space="preserve">". </w:t>
+      </w:r>
+      <w:proofErr w:type="spellStart"/>
+      <w:r>
+        <w:rPr>
+          <w:rFonts w:ascii="Consolas" w:eastAsia="Times New Roman" w:hAnsi="Consolas" w:cs="Times New Roman"/>
+          <w:color w:val="A31515"/>
+          <w:kern w:val="0"/>
+          <w:sz w:val="21"/>
+          <w:szCs w:val="21"/>
+          <w14:ligatures w14:val="none"/>
+        </w:rPr>
+        <w:t>Zatem</w:t>
+      </w:r>
+      <w:proofErr w:type="spellEnd"/>
+      <w:r>
+        <w:rPr>
+          <w:rFonts w:ascii="Consolas" w:eastAsia="Times New Roman" w:hAnsi="Consolas" w:cs="Times New Roman"/>
+          <w:color w:val="A31515"/>
+          <w:kern w:val="0"/>
+          <w:sz w:val="21"/>
+          <w:szCs w:val="21"/>
+          <w14:ligatures w14:val="none"/>
+        </w:rPr>
+        <w:t xml:space="preserve"> </w:t>
+      </w:r>
+      <w:proofErr w:type="spellStart"/>
+      <w:r>
+        <w:rPr>
+          <w:rFonts w:ascii="Consolas" w:eastAsia="Times New Roman" w:hAnsi="Consolas" w:cs="Times New Roman"/>
+          <w:color w:val="A31515"/>
+          <w:kern w:val="0"/>
+          <w:sz w:val="21"/>
+          <w:szCs w:val="21"/>
+          <w14:ligatures w14:val="none"/>
+        </w:rPr>
+        <w:t>szczerze</w:t>
+      </w:r>
+      <w:proofErr w:type="spellEnd"/>
+      <w:r>
+        <w:rPr>
+          <w:rFonts w:ascii="Consolas" w:eastAsia="Times New Roman" w:hAnsi="Consolas" w:cs="Times New Roman"/>
+          <w:color w:val="A31515"/>
+          <w:kern w:val="0"/>
+          <w:sz w:val="21"/>
+          <w:szCs w:val="21"/>
+          <w14:ligatures w14:val="none"/>
+        </w:rPr>
+        <w:t xml:space="preserve"> </w:t>
+      </w:r>
+      <w:proofErr w:type="spellStart"/>
+      <w:r>
+        <w:rPr>
+          <w:rFonts w:ascii="Consolas" w:eastAsia="Times New Roman" w:hAnsi="Consolas" w:cs="Times New Roman"/>
+          <w:color w:val="A31515"/>
+          <w:kern w:val="0"/>
+          <w:sz w:val="21"/>
+          <w:szCs w:val="21"/>
+          <w14:ligatures w14:val="none"/>
+        </w:rPr>
+        <w:t>nie</w:t>
+      </w:r>
+      <w:proofErr w:type="spellEnd"/>
+      <w:r>
+        <w:rPr>
+          <w:rFonts w:ascii="Consolas" w:eastAsia="Times New Roman" w:hAnsi="Consolas" w:cs="Times New Roman"/>
+          <w:color w:val="A31515"/>
+          <w:kern w:val="0"/>
+          <w:sz w:val="21"/>
+          <w:szCs w:val="21"/>
+          <w14:ligatures w14:val="none"/>
+        </w:rPr>
+        <w:t xml:space="preserve"> </w:t>
+      </w:r>
+      <w:proofErr w:type="spellStart"/>
+      <w:r>
+        <w:rPr>
+          <w:rFonts w:ascii="Consolas" w:eastAsia="Times New Roman" w:hAnsi="Consolas" w:cs="Times New Roman"/>
+          <w:color w:val="A31515"/>
+          <w:kern w:val="0"/>
+          <w:sz w:val="21"/>
+          <w:szCs w:val="21"/>
+          <w14:ligatures w14:val="none"/>
+        </w:rPr>
+        <w:t>polecam</w:t>
+      </w:r>
+      <w:proofErr w:type="spellEnd"/>
+      <w:r>
+        <w:rPr>
+          <w:rFonts w:ascii="Consolas" w:eastAsia="Times New Roman" w:hAnsi="Consolas" w:cs="Times New Roman"/>
+          <w:color w:val="A31515"/>
+          <w:kern w:val="0"/>
+          <w:sz w:val="21"/>
+          <w:szCs w:val="21"/>
+          <w14:ligatures w14:val="none"/>
+        </w:rPr>
+        <w:t xml:space="preserve">. </w:t>
+      </w:r>
+      <w:proofErr w:type="spellStart"/>
+      <w:r>
+        <w:rPr>
+          <w:rFonts w:ascii="Consolas" w:eastAsia="Times New Roman" w:hAnsi="Consolas" w:cs="Times New Roman"/>
+          <w:color w:val="A31515"/>
+          <w:kern w:val="0"/>
+          <w:sz w:val="21"/>
+          <w:szCs w:val="21"/>
+          <w14:ligatures w14:val="none"/>
+        </w:rPr>
+        <w:t>Szczególnie</w:t>
+      </w:r>
+      <w:proofErr w:type="spellEnd"/>
+      <w:r>
+        <w:rPr>
+          <w:rFonts w:ascii="Consolas" w:eastAsia="Times New Roman" w:hAnsi="Consolas" w:cs="Times New Roman"/>
+          <w:color w:val="A31515"/>
+          <w:kern w:val="0"/>
+          <w:sz w:val="21"/>
+          <w:szCs w:val="21"/>
+          <w14:ligatures w14:val="none"/>
+        </w:rPr>
+        <w:t xml:space="preserve"> za 25e/10min</w:t>
+      </w:r>
+    </w:p>
+    <w:p/>
     <w:p/>
     <w:sectPr>
       <w:pgSz w:w="12240" w:h="15840"/>

</xml_diff>

<commit_message>
modyfikacja backendu: rozwinięcie contenbuilder.py aby na podstawie plików w folderach modyfikował całą stronę
1. dotychczas BE zapewniał content z danego folderu jedynie dla [post].js
2. teraz zapewnia go także dla Tracklist.js
</commit_message>
<xml_diff>
--- a/public/posts/gass74/text1.docx
+++ b/public/posts/gass74/text1.docx
@@ -12,49 +12,33 @@
           <w:kern w:val="0"/>
           <w:sz w:val="21"/>
           <w:szCs w:val="21"/>
-          <w14:ligatures w14:val="none"/>
-        </w:rPr>
-      </w:pPr>
-      <w:proofErr w:type="spellStart"/>
-      <w:r>
-        <w:rPr>
-          <w:rFonts w:ascii="Consolas" w:eastAsia="Times New Roman" w:hAnsi="Consolas" w:cs="Times New Roman"/>
-          <w:color w:val="A31515"/>
-          <w:kern w:val="0"/>
-          <w:sz w:val="21"/>
-          <w:szCs w:val="21"/>
-          <w14:ligatures w14:val="none"/>
-        </w:rPr>
-        <w:t>Najgorszy</w:t>
-      </w:r>
-      <w:proofErr w:type="spellEnd"/>
-      <w:r>
-        <w:rPr>
-          <w:rFonts w:ascii="Consolas" w:eastAsia="Times New Roman" w:hAnsi="Consolas" w:cs="Times New Roman"/>
-          <w:color w:val="A31515"/>
-          <w:kern w:val="0"/>
-          <w:sz w:val="21"/>
-          <w:szCs w:val="21"/>
-          <w14:ligatures w14:val="none"/>
-        </w:rPr>
-        <w:t xml:space="preserve"> tor w </w:t>
-      </w:r>
-      <w:proofErr w:type="spellStart"/>
-      <w:r>
-        <w:rPr>
-          <w:rFonts w:ascii="Consolas" w:eastAsia="Times New Roman" w:hAnsi="Consolas" w:cs="Times New Roman"/>
-          <w:color w:val="A31515"/>
-          <w:kern w:val="0"/>
-          <w:sz w:val="21"/>
-          <w:szCs w:val="21"/>
-          <w14:ligatures w14:val="none"/>
-        </w:rPr>
-        <w:t>Hiszpanii</w:t>
-      </w:r>
-      <w:proofErr w:type="spellEnd"/>
-    </w:p>
-    <w:p>
-      <w:r>
+          <w:lang w:val="pl-PL"/>
+          <w14:ligatures w14:val="none"/>
+        </w:rPr>
+      </w:pPr>
+      <w:r>
+        <w:rPr>
+          <w:rFonts w:ascii="Consolas" w:eastAsia="Times New Roman" w:hAnsi="Consolas" w:cs="Times New Roman"/>
+          <w:color w:val="A31515"/>
+          <w:kern w:val="0"/>
+          <w:sz w:val="21"/>
+          <w:szCs w:val="21"/>
+          <w:lang w:val="pl-PL"/>
+          <w14:ligatures w14:val="none"/>
+        </w:rPr>
+        <w:t>Najgorszy tor w Hiszpanii</w:t>
+      </w:r>
+    </w:p>
+    <w:p>
+      <w:pPr>
+        <w:rPr>
+          <w:lang w:val="pl-PL"/>
+        </w:rPr>
+      </w:pPr>
+      <w:r>
+        <w:rPr>
+          <w:lang w:val="pl-PL"/>
+        </w:rPr>
         <w:t xml:space="preserve">--- </w:t>
       </w:r>
     </w:p>
@@ -122,195 +106,277 @@
           <w:kern w:val="0"/>
           <w:sz w:val="21"/>
           <w:szCs w:val="21"/>
-          <w14:ligatures w14:val="none"/>
-        </w:rPr>
-      </w:pPr>
-      <w:r>
-        <w:rPr>
-          <w:rFonts w:ascii="Consolas" w:eastAsia="Times New Roman" w:hAnsi="Consolas" w:cs="Times New Roman"/>
-          <w:color w:val="A31515"/>
-          <w:kern w:val="0"/>
-          <w:sz w:val="21"/>
-          <w:szCs w:val="21"/>
-          <w:lang w:val="pl-PL"/>
-          <w14:ligatures w14:val="none"/>
-        </w:rPr>
-        <w:t>  ale brak opon już nie. Wymiana wózka nic nie dała, więc to raczej nie "</w:t>
-      </w:r>
-      <w:proofErr w:type="spellStart"/>
-      <w:r>
-        <w:rPr>
-          <w:rFonts w:ascii="Consolas" w:eastAsia="Times New Roman" w:hAnsi="Consolas" w:cs="Times New Roman"/>
-          <w:color w:val="A31515"/>
-          <w:kern w:val="0"/>
-          <w:sz w:val="21"/>
-          <w:szCs w:val="21"/>
-          <w:lang w:val="pl-PL"/>
-          <w14:ligatures w14:val="none"/>
-        </w:rPr>
-        <w:t>bad</w:t>
-      </w:r>
-      <w:proofErr w:type="spellEnd"/>
-      <w:r>
-        <w:rPr>
-          <w:rFonts w:ascii="Consolas" w:eastAsia="Times New Roman" w:hAnsi="Consolas" w:cs="Times New Roman"/>
-          <w:color w:val="A31515"/>
-          <w:kern w:val="0"/>
-          <w:sz w:val="21"/>
-          <w:szCs w:val="21"/>
-          <w:lang w:val="pl-PL"/>
-          <w14:ligatures w14:val="none"/>
-        </w:rPr>
-        <w:t xml:space="preserve"> </w:t>
-      </w:r>
-      <w:proofErr w:type="spellStart"/>
-      <w:r>
-        <w:rPr>
-          <w:rFonts w:ascii="Consolas" w:eastAsia="Times New Roman" w:hAnsi="Consolas" w:cs="Times New Roman"/>
-          <w:color w:val="A31515"/>
-          <w:kern w:val="0"/>
-          <w:sz w:val="21"/>
-          <w:szCs w:val="21"/>
-          <w:lang w:val="pl-PL"/>
-          <w14:ligatures w14:val="none"/>
-        </w:rPr>
-        <w:t>luck</w:t>
-      </w:r>
-      <w:proofErr w:type="spellEnd"/>
-      <w:r>
-        <w:rPr>
-          <w:rFonts w:ascii="Consolas" w:eastAsia="Times New Roman" w:hAnsi="Consolas" w:cs="Times New Roman"/>
-          <w:color w:val="A31515"/>
-          <w:kern w:val="0"/>
-          <w:sz w:val="21"/>
-          <w:szCs w:val="21"/>
-          <w:lang w:val="pl-PL"/>
-          <w14:ligatures w14:val="none"/>
-        </w:rPr>
-        <w:t xml:space="preserve">". </w:t>
-      </w:r>
-      <w:proofErr w:type="spellStart"/>
-      <w:r>
-        <w:rPr>
-          <w:rFonts w:ascii="Consolas" w:eastAsia="Times New Roman" w:hAnsi="Consolas" w:cs="Times New Roman"/>
-          <w:color w:val="A31515"/>
-          <w:kern w:val="0"/>
-          <w:sz w:val="21"/>
-          <w:szCs w:val="21"/>
-          <w14:ligatures w14:val="none"/>
-        </w:rPr>
-        <w:t>Zatem</w:t>
-      </w:r>
-      <w:proofErr w:type="spellEnd"/>
-      <w:r>
-        <w:rPr>
-          <w:rFonts w:ascii="Consolas" w:eastAsia="Times New Roman" w:hAnsi="Consolas" w:cs="Times New Roman"/>
-          <w:color w:val="A31515"/>
-          <w:kern w:val="0"/>
-          <w:sz w:val="21"/>
-          <w:szCs w:val="21"/>
-          <w14:ligatures w14:val="none"/>
-        </w:rPr>
-        <w:t xml:space="preserve"> </w:t>
-      </w:r>
-      <w:proofErr w:type="spellStart"/>
-      <w:r>
-        <w:rPr>
-          <w:rFonts w:ascii="Consolas" w:eastAsia="Times New Roman" w:hAnsi="Consolas" w:cs="Times New Roman"/>
-          <w:color w:val="A31515"/>
-          <w:kern w:val="0"/>
-          <w:sz w:val="21"/>
-          <w:szCs w:val="21"/>
-          <w14:ligatures w14:val="none"/>
-        </w:rPr>
-        <w:t>szczerze</w:t>
-      </w:r>
-      <w:proofErr w:type="spellEnd"/>
-      <w:r>
-        <w:rPr>
-          <w:rFonts w:ascii="Consolas" w:eastAsia="Times New Roman" w:hAnsi="Consolas" w:cs="Times New Roman"/>
-          <w:color w:val="A31515"/>
-          <w:kern w:val="0"/>
-          <w:sz w:val="21"/>
-          <w:szCs w:val="21"/>
-          <w14:ligatures w14:val="none"/>
-        </w:rPr>
-        <w:t xml:space="preserve"> </w:t>
-      </w:r>
-      <w:proofErr w:type="spellStart"/>
-      <w:r>
-        <w:rPr>
-          <w:rFonts w:ascii="Consolas" w:eastAsia="Times New Roman" w:hAnsi="Consolas" w:cs="Times New Roman"/>
-          <w:color w:val="A31515"/>
-          <w:kern w:val="0"/>
-          <w:sz w:val="21"/>
-          <w:szCs w:val="21"/>
-          <w14:ligatures w14:val="none"/>
-        </w:rPr>
-        <w:t>nie</w:t>
-      </w:r>
-      <w:proofErr w:type="spellEnd"/>
-      <w:r>
-        <w:rPr>
-          <w:rFonts w:ascii="Consolas" w:eastAsia="Times New Roman" w:hAnsi="Consolas" w:cs="Times New Roman"/>
-          <w:color w:val="A31515"/>
-          <w:kern w:val="0"/>
-          <w:sz w:val="21"/>
-          <w:szCs w:val="21"/>
-          <w14:ligatures w14:val="none"/>
-        </w:rPr>
-        <w:t xml:space="preserve"> </w:t>
-      </w:r>
-      <w:proofErr w:type="spellStart"/>
-      <w:r>
-        <w:rPr>
-          <w:rFonts w:ascii="Consolas" w:eastAsia="Times New Roman" w:hAnsi="Consolas" w:cs="Times New Roman"/>
-          <w:color w:val="A31515"/>
-          <w:kern w:val="0"/>
-          <w:sz w:val="21"/>
-          <w:szCs w:val="21"/>
-          <w14:ligatures w14:val="none"/>
-        </w:rPr>
-        <w:t>polecam</w:t>
-      </w:r>
-      <w:proofErr w:type="spellEnd"/>
-      <w:r>
-        <w:rPr>
-          <w:rFonts w:ascii="Consolas" w:eastAsia="Times New Roman" w:hAnsi="Consolas" w:cs="Times New Roman"/>
-          <w:color w:val="A31515"/>
-          <w:kern w:val="0"/>
-          <w:sz w:val="21"/>
-          <w:szCs w:val="21"/>
-          <w14:ligatures w14:val="none"/>
-        </w:rPr>
-        <w:t xml:space="preserve">. </w:t>
-      </w:r>
-      <w:proofErr w:type="spellStart"/>
-      <w:r>
-        <w:rPr>
-          <w:rFonts w:ascii="Consolas" w:eastAsia="Times New Roman" w:hAnsi="Consolas" w:cs="Times New Roman"/>
-          <w:color w:val="A31515"/>
-          <w:kern w:val="0"/>
-          <w:sz w:val="21"/>
-          <w:szCs w:val="21"/>
-          <w14:ligatures w14:val="none"/>
-        </w:rPr>
-        <w:t>Szczególnie</w:t>
-      </w:r>
-      <w:proofErr w:type="spellEnd"/>
-      <w:r>
-        <w:rPr>
-          <w:rFonts w:ascii="Consolas" w:eastAsia="Times New Roman" w:hAnsi="Consolas" w:cs="Times New Roman"/>
-          <w:color w:val="A31515"/>
-          <w:kern w:val="0"/>
-          <w:sz w:val="21"/>
-          <w:szCs w:val="21"/>
-          <w14:ligatures w14:val="none"/>
-        </w:rPr>
-        <w:t xml:space="preserve"> za 25e/10min</w:t>
-      </w:r>
-    </w:p>
-    <w:p/>
+          <w:lang w:val="pl-PL"/>
+          <w14:ligatures w14:val="none"/>
+        </w:rPr>
+      </w:pPr>
+      <w:r>
+        <w:rPr>
+          <w:rFonts w:ascii="Consolas" w:eastAsia="Times New Roman" w:hAnsi="Consolas" w:cs="Times New Roman"/>
+          <w:color w:val="A31515"/>
+          <w:kern w:val="0"/>
+          <w:sz w:val="21"/>
+          <w:szCs w:val="21"/>
+          <w:lang w:val="pl-PL"/>
+          <w14:ligatures w14:val="none"/>
+        </w:rPr>
+        <w:t xml:space="preserve">  ale brak opon już nie. Wymiana wózka nic nie dała, więc to raczej nie "bad luck". </w:t>
+      </w:r>
+      <w:r>
+        <w:rPr>
+          <w:rFonts w:ascii="Consolas" w:eastAsia="Times New Roman" w:hAnsi="Consolas" w:cs="Times New Roman"/>
+          <w:color w:val="A31515"/>
+          <w:kern w:val="0"/>
+          <w:sz w:val="21"/>
+          <w:szCs w:val="21"/>
+          <w:lang w:val="pl-PL"/>
+          <w14:ligatures w14:val="none"/>
+        </w:rPr>
+        <w:t>Zatem szczerze nie polecam. Szczególnie za 25e/10min</w:t>
+      </w:r>
+    </w:p>
+    <w:p>
+      <w:pPr>
+        <w:rPr>
+          <w:lang w:val="pl-PL"/>
+        </w:rPr>
+      </w:pPr>
+    </w:p>
+    <w:p>
+      <w:pPr>
+        <w:rPr>
+          <w:rFonts w:ascii="Segoe UI Emoji" w:eastAsia="Times New Roman" w:hAnsi="Segoe UI Emoji" w:cs="Segoe UI Emoji"/>
+          <w:color w:val="A31515"/>
+          <w:kern w:val="0"/>
+          <w:sz w:val="21"/>
+          <w:szCs w:val="21"/>
+          <w:lang w:val="pl-PL"/>
+          <w14:ligatures w14:val="none"/>
+        </w:rPr>
+      </w:pPr>
+      <w:r>
+        <w:rPr>
+          <w:rFonts w:ascii="Segoe UI Emoji" w:eastAsia="Times New Roman" w:hAnsi="Segoe UI Emoji" w:cs="Segoe UI Emoji"/>
+          <w:color w:val="A31515"/>
+          <w:kern w:val="0"/>
+          <w:sz w:val="21"/>
+          <w:szCs w:val="21"/>
+          <w:lang w:val="pl-PL"/>
+          <w14:ligatures w14:val="none"/>
+        </w:rPr>
+        <w:t>---</w:t>
+      </w:r>
+    </w:p>
+    <w:p>
+      <w:pPr>
+        <w:shd w:val="clear" w:color="auto" w:fill="FFFFFF"/>
+        <w:spacing w:line="285" w:lineRule="atLeast"/>
+        <w:rPr>
+          <w:rFonts w:ascii="Consolas" w:eastAsia="Times New Roman" w:hAnsi="Consolas" w:cs="Times New Roman"/>
+          <w:color w:val="3B3B3B"/>
+          <w:kern w:val="0"/>
+          <w:sz w:val="21"/>
+          <w:szCs w:val="21"/>
+          <w14:ligatures w14:val="none"/>
+        </w:rPr>
+      </w:pPr>
+      <w:r>
+        <w:rPr>
+          <w:rFonts w:ascii="Segoe UI" w:hAnsi="Segoe UI" w:cs="Segoe UI"/>
+          <w:color w:val="0F0F0F"/>
+        </w:rPr>
+        <w:t xml:space="preserve">name: </w:t>
+      </w:r>
+      <w:r>
+        <w:rPr>
+          <w:rFonts w:ascii="Consolas" w:eastAsia="Times New Roman" w:hAnsi="Consolas" w:cs="Times New Roman"/>
+          <w:color w:val="A31515"/>
+          <w:kern w:val="0"/>
+          <w:sz w:val="21"/>
+          <w:szCs w:val="21"/>
+          <w14:ligatures w14:val="none"/>
+        </w:rPr>
+        <w:t>Gass74 Karting</w:t>
+      </w:r>
+    </w:p>
+    <w:p>
+      <w:pPr>
+        <w:rPr>
+          <w:rFonts w:ascii="Segoe UI Emoji" w:eastAsia="Times New Roman" w:hAnsi="Segoe UI Emoji" w:cs="Segoe UI Emoji"/>
+          <w:color w:val="A31515"/>
+          <w:kern w:val="0"/>
+          <w:sz w:val="21"/>
+          <w:szCs w:val="21"/>
+          <w14:ligatures w14:val="none"/>
+        </w:rPr>
+      </w:pPr>
+      <w:r>
+        <w:rPr>
+          <w:rFonts w:ascii="Segoe UI Emoji" w:eastAsia="Times New Roman" w:hAnsi="Segoe UI Emoji" w:cs="Segoe UI Emoji"/>
+          <w:color w:val="A31515"/>
+          <w:kern w:val="0"/>
+          <w:sz w:val="21"/>
+          <w:szCs w:val="21"/>
+          <w14:ligatures w14:val="none"/>
+        </w:rPr>
+        <w:t>---</w:t>
+      </w:r>
+    </w:p>
+    <w:p>
+      <w:pPr>
+        <w:shd w:val="clear" w:color="auto" w:fill="FFFFFF"/>
+        <w:spacing w:line="285" w:lineRule="atLeast"/>
+        <w:rPr>
+          <w:rFonts w:ascii="Consolas" w:eastAsia="Times New Roman" w:hAnsi="Consolas" w:cs="Times New Roman"/>
+          <w:color w:val="3B3B3B"/>
+          <w:kern w:val="0"/>
+          <w:sz w:val="21"/>
+          <w:szCs w:val="21"/>
+          <w14:ligatures w14:val="none"/>
+        </w:rPr>
+      </w:pPr>
+      <w:r>
+        <w:rPr>
+          <w:rFonts w:ascii="Segoe UI" w:hAnsi="Segoe UI" w:cs="Segoe UI"/>
+          <w:color w:val="0F0F0F"/>
+        </w:rPr>
+        <w:t xml:space="preserve">type: </w:t>
+      </w:r>
+      <w:r>
+        <w:rPr>
+          <w:rFonts w:ascii="Consolas" w:eastAsia="Times New Roman" w:hAnsi="Consolas" w:cs="Times New Roman"/>
+          <w:color w:val="A31515"/>
+          <w:kern w:val="0"/>
+          <w:sz w:val="21"/>
+          <w:szCs w:val="21"/>
+          <w14:ligatures w14:val="none"/>
+        </w:rPr>
+        <w:t>Outdoor</w:t>
+      </w:r>
+    </w:p>
+    <w:p>
+      <w:pPr>
+        <w:shd w:val="clear" w:color="auto" w:fill="FFFFFF"/>
+        <w:spacing w:line="285" w:lineRule="atLeast"/>
+        <w:rPr>
+          <w:rFonts w:ascii="Segoe UI Emoji" w:eastAsia="Times New Roman" w:hAnsi="Segoe UI Emoji" w:cs="Segoe UI Emoji"/>
+          <w:color w:val="A31515"/>
+          <w:kern w:val="0"/>
+          <w:sz w:val="21"/>
+          <w:szCs w:val="21"/>
+          <w14:ligatures w14:val="none"/>
+        </w:rPr>
+      </w:pPr>
+      <w:r>
+        <w:rPr>
+          <w:rFonts w:ascii="Segoe UI Emoji" w:eastAsia="Times New Roman" w:hAnsi="Segoe UI Emoji" w:cs="Segoe UI Emoji"/>
+          <w:color w:val="A31515"/>
+          <w:kern w:val="0"/>
+          <w:sz w:val="21"/>
+          <w:szCs w:val="21"/>
+          <w14:ligatures w14:val="none"/>
+        </w:rPr>
+        <w:t>---</w:t>
+      </w:r>
+    </w:p>
+    <w:p>
+      <w:pPr>
+        <w:shd w:val="clear" w:color="auto" w:fill="FFFFFF"/>
+        <w:spacing w:line="285" w:lineRule="atLeast"/>
+        <w:rPr>
+          <w:rFonts w:ascii="Consolas" w:eastAsia="Times New Roman" w:hAnsi="Consolas" w:cs="Times New Roman"/>
+          <w:color w:val="3B3B3B"/>
+          <w:kern w:val="0"/>
+          <w:sz w:val="21"/>
+          <w:szCs w:val="21"/>
+          <w14:ligatures w14:val="none"/>
+        </w:rPr>
+      </w:pPr>
+      <w:r>
+        <w:rPr>
+          <w:rFonts w:ascii="Segoe UI" w:hAnsi="Segoe UI" w:cs="Segoe UI"/>
+          <w:color w:val="0F0F0F"/>
+        </w:rPr>
+        <w:t xml:space="preserve">date: </w:t>
+      </w:r>
+      <w:r>
+        <w:rPr>
+          <w:rFonts w:ascii="Consolas" w:eastAsia="Times New Roman" w:hAnsi="Consolas" w:cs="Times New Roman"/>
+          <w:color w:val="A31515"/>
+          <w:kern w:val="0"/>
+          <w:sz w:val="21"/>
+          <w:szCs w:val="21"/>
+          <w14:ligatures w14:val="none"/>
+        </w:rPr>
+        <w:t>2022-12-15</w:t>
+      </w:r>
+    </w:p>
+    <w:p>
+      <w:pPr>
+        <w:rPr>
+          <w:rFonts w:ascii="Segoe UI Emoji" w:eastAsia="Times New Roman" w:hAnsi="Segoe UI Emoji" w:cs="Segoe UI Emoji"/>
+          <w:color w:val="A31515"/>
+          <w:kern w:val="0"/>
+          <w:sz w:val="21"/>
+          <w:szCs w:val="21"/>
+          <w14:ligatures w14:val="none"/>
+        </w:rPr>
+      </w:pPr>
+      <w:r>
+        <w:rPr>
+          <w:rFonts w:ascii="Segoe UI Emoji" w:eastAsia="Times New Roman" w:hAnsi="Segoe UI Emoji" w:cs="Segoe UI Emoji"/>
+          <w:color w:val="A31515"/>
+          <w:kern w:val="0"/>
+          <w:sz w:val="21"/>
+          <w:szCs w:val="21"/>
+          <w14:ligatures w14:val="none"/>
+        </w:rPr>
+        <w:t>---</w:t>
+      </w:r>
+    </w:p>
+    <w:p>
+      <w:pPr>
+        <w:shd w:val="clear" w:color="auto" w:fill="FFFFFF"/>
+        <w:spacing w:line="285" w:lineRule="atLeast"/>
+        <w:rPr>
+          <w:rFonts w:ascii="Consolas" w:eastAsia="Times New Roman" w:hAnsi="Consolas" w:cs="Times New Roman"/>
+          <w:color w:val="3B3B3B"/>
+          <w:kern w:val="0"/>
+          <w:sz w:val="21"/>
+          <w:szCs w:val="21"/>
+          <w14:ligatures w14:val="none"/>
+        </w:rPr>
+      </w:pPr>
+      <w:r>
+        <w:rPr>
+          <w:rFonts w:ascii="Segoe UI" w:hAnsi="Segoe UI" w:cs="Segoe UI"/>
+          <w:color w:val="0F0F0F"/>
+        </w:rPr>
+        <w:t xml:space="preserve">score: </w:t>
+      </w:r>
+      <w:r>
+        <w:rPr>
+          <w:rFonts w:ascii="Consolas" w:eastAsia="Times New Roman" w:hAnsi="Consolas" w:cs="Times New Roman"/>
+          <w:color w:val="A31515"/>
+          <w:kern w:val="0"/>
+          <w:sz w:val="21"/>
+          <w:szCs w:val="21"/>
+          <w14:ligatures w14:val="none"/>
+        </w:rPr>
+        <w:t>2</w:t>
+      </w:r>
+      <w:r>
+        <w:rPr>
+          <w:rFonts w:ascii="Consolas" w:eastAsia="Times New Roman" w:hAnsi="Consolas" w:cs="Times New Roman"/>
+          <w:color w:val="A31515"/>
+          <w:kern w:val="0"/>
+          <w:sz w:val="21"/>
+          <w:szCs w:val="21"/>
+          <w14:ligatures w14:val="none"/>
+        </w:rPr>
+        <w:t>.0</w:t>
+      </w:r>
+    </w:p>
     <w:p/>
     <w:sectPr>
       <w:pgSz w:w="12240" w:h="15840"/>

</xml_diff>

<commit_message>
dodanie paddingu do głównego komponentu app.js aby nie chował się pod navbar
</commit_message>
<xml_diff>
--- a/public/posts/gass74/text1.docx
+++ b/public/posts/gass74/text1.docx
@@ -28,6 +28,18 @@
         </w:rPr>
         <w:t>Najgorszy tor w Hiszpanii</w:t>
       </w:r>
+      <w:r>
+        <w:rPr>
+          <w:rFonts w:ascii="Consolas" w:eastAsia="Times New Roman" w:hAnsi="Consolas" w:cs="Times New Roman"/>
+          <w:color w:val="A31515"/>
+          <w:kern w:val="0"/>
+          <w:sz w:val="21"/>
+          <w:szCs w:val="21"/>
+          <w:lang w:val="pl-PL"/>
+          <w14:ligatures w14:val="none"/>
+        </w:rPr>
+        <w:t>… a wcale tak nie musiało być!</w:t>
+      </w:r>
     </w:p>
     <w:p>
       <w:pPr>
@@ -48,25 +60,37 @@
         <w:spacing w:after="0" w:line="285" w:lineRule="atLeast"/>
         <w:rPr>
           <w:rFonts w:ascii="Consolas" w:eastAsia="Times New Roman" w:hAnsi="Consolas" w:cs="Times New Roman"/>
-          <w:color w:val="3B3B3B"/>
-          <w:kern w:val="0"/>
-          <w:sz w:val="21"/>
-          <w:szCs w:val="21"/>
-          <w:lang w:val="pl-PL"/>
-          <w14:ligatures w14:val="none"/>
-        </w:rPr>
-      </w:pPr>
-      <w:r>
-        <w:rPr>
-          <w:rFonts w:ascii="Consolas" w:eastAsia="Times New Roman" w:hAnsi="Consolas" w:cs="Times New Roman"/>
-          <w:color w:val="A31515"/>
-          <w:kern w:val="0"/>
-          <w:sz w:val="21"/>
-          <w:szCs w:val="21"/>
-          <w:lang w:val="pl-PL"/>
-          <w14:ligatures w14:val="none"/>
-        </w:rPr>
-        <w:t xml:space="preserve">Jedno z większych rozczarowań. Na zdjęciach i nawet na żywo tor wygląda zachęcająco (to te szerokie kolorowe tralki) - </w:t>
+          <w:color w:val="A31515"/>
+          <w:kern w:val="0"/>
+          <w:sz w:val="21"/>
+          <w:szCs w:val="21"/>
+          <w:lang w:val="pl-PL"/>
+          <w14:ligatures w14:val="none"/>
+        </w:rPr>
+      </w:pPr>
+      <w:r>
+        <w:rPr>
+          <w:rFonts w:ascii="Consolas" w:eastAsia="Times New Roman" w:hAnsi="Consolas" w:cs="Times New Roman"/>
+          <w:color w:val="A31515"/>
+          <w:kern w:val="0"/>
+          <w:sz w:val="21"/>
+          <w:szCs w:val="21"/>
+          <w:lang w:val="pl-PL"/>
+          <w14:ligatures w14:val="none"/>
+        </w:rPr>
+        <w:t xml:space="preserve">Jedno z większych rozczarowań. Na zdjęciach i nawet na żywo tor wygląda zachęcająco (to te szerokie kolorowe tralki) - jest szeroko i mogłoby być fajnie i szybko. </w:t>
+      </w:r>
+      <w:r>
+        <w:rPr>
+          <w:rFonts w:ascii="Consolas" w:eastAsia="Times New Roman" w:hAnsi="Consolas" w:cs="Times New Roman"/>
+          <w:color w:val="A31515"/>
+          <w:kern w:val="0"/>
+          <w:sz w:val="21"/>
+          <w:szCs w:val="21"/>
+          <w:lang w:val="pl-PL"/>
+          <w14:ligatures w14:val="none"/>
+        </w:rPr>
+        <w:t xml:space="preserve">Wyżynna sceneria sprawia, że w Internecie obiekt wygląda niemal jak tor wyścigowy. </w:t>
       </w:r>
     </w:p>
     <w:p>
@@ -75,25 +99,25 @@
         <w:spacing w:after="0" w:line="285" w:lineRule="atLeast"/>
         <w:rPr>
           <w:rFonts w:ascii="Consolas" w:eastAsia="Times New Roman" w:hAnsi="Consolas" w:cs="Times New Roman"/>
-          <w:color w:val="3B3B3B"/>
-          <w:kern w:val="0"/>
-          <w:sz w:val="21"/>
-          <w:szCs w:val="21"/>
-          <w:lang w:val="pl-PL"/>
-          <w14:ligatures w14:val="none"/>
-        </w:rPr>
-      </w:pPr>
-      <w:r>
-        <w:rPr>
-          <w:rFonts w:ascii="Consolas" w:eastAsia="Times New Roman" w:hAnsi="Consolas" w:cs="Times New Roman"/>
-          <w:color w:val="A31515"/>
-          <w:kern w:val="0"/>
-          <w:sz w:val="21"/>
-          <w:szCs w:val="21"/>
-          <w:lang w:val="pl-PL"/>
-          <w14:ligatures w14:val="none"/>
-        </w:rPr>
-        <w:t xml:space="preserve">  jest szeroko i mogłoby być fajnie i szybko. Niestety, wózki to złom - brak hamulca jeszcze byłbym w stanie przeżyć, </w:t>
+          <w:color w:val="A31515"/>
+          <w:kern w:val="0"/>
+          <w:sz w:val="21"/>
+          <w:szCs w:val="21"/>
+          <w:lang w:val="pl-PL"/>
+          <w14:ligatures w14:val="none"/>
+        </w:rPr>
+      </w:pPr>
+      <w:r>
+        <w:rPr>
+          <w:rFonts w:ascii="Consolas" w:eastAsia="Times New Roman" w:hAnsi="Consolas" w:cs="Times New Roman"/>
+          <w:color w:val="A31515"/>
+          <w:kern w:val="0"/>
+          <w:sz w:val="21"/>
+          <w:szCs w:val="21"/>
+          <w:lang w:val="pl-PL"/>
+          <w14:ligatures w14:val="none"/>
+        </w:rPr>
+        <w:t>Po przybyciu na miejsce to wrażenie nieco słabnie, ale nadal nie jest źle – spory budynek, w nim restauracja, osobna recepcja dla samych gokartów. Tor już nie wygląda na tak duży (bo nie jest), ale nadal mogłoby być fajnie…</w:t>
       </w:r>
     </w:p>
     <w:p>
@@ -102,6 +126,308 @@
         <w:spacing w:after="0" w:line="285" w:lineRule="atLeast"/>
         <w:rPr>
           <w:rFonts w:ascii="Consolas" w:eastAsia="Times New Roman" w:hAnsi="Consolas" w:cs="Times New Roman"/>
+          <w:color w:val="A31515"/>
+          <w:kern w:val="0"/>
+          <w:sz w:val="21"/>
+          <w:szCs w:val="21"/>
+          <w:lang w:val="pl-PL"/>
+          <w14:ligatures w14:val="none"/>
+        </w:rPr>
+      </w:pPr>
+      <w:r>
+        <w:rPr>
+          <w:rFonts w:ascii="Consolas" w:eastAsia="Times New Roman" w:hAnsi="Consolas" w:cs="Times New Roman"/>
+          <w:color w:val="A31515"/>
+          <w:kern w:val="0"/>
+          <w:sz w:val="21"/>
+          <w:szCs w:val="21"/>
+          <w:lang w:val="pl-PL"/>
+          <w14:ligatures w14:val="none"/>
+        </w:rPr>
+        <w:t xml:space="preserve">Niestety nie jest. Przede wszystkim dlatego, że </w:t>
+      </w:r>
+      <w:r>
+        <w:rPr>
+          <w:rFonts w:ascii="Consolas" w:eastAsia="Times New Roman" w:hAnsi="Consolas" w:cs="Times New Roman"/>
+          <w:color w:val="A31515"/>
+          <w:kern w:val="0"/>
+          <w:sz w:val="21"/>
+          <w:szCs w:val="21"/>
+          <w:lang w:val="pl-PL"/>
+          <w14:ligatures w14:val="none"/>
+        </w:rPr>
+        <w:t>wózki to złom</w:t>
+      </w:r>
+      <w:r>
+        <w:rPr>
+          <w:rFonts w:ascii="Consolas" w:eastAsia="Times New Roman" w:hAnsi="Consolas" w:cs="Times New Roman"/>
+          <w:color w:val="A31515"/>
+          <w:kern w:val="0"/>
+          <w:sz w:val="21"/>
+          <w:szCs w:val="21"/>
+          <w:lang w:val="pl-PL"/>
+          <w14:ligatures w14:val="none"/>
+        </w:rPr>
+        <w:t>.</w:t>
+      </w:r>
+      <w:r>
+        <w:rPr>
+          <w:rFonts w:ascii="Consolas" w:eastAsia="Times New Roman" w:hAnsi="Consolas" w:cs="Times New Roman"/>
+          <w:color w:val="A31515"/>
+          <w:kern w:val="0"/>
+          <w:sz w:val="21"/>
+          <w:szCs w:val="21"/>
+          <w:lang w:val="pl-PL"/>
+          <w14:ligatures w14:val="none"/>
+        </w:rPr>
+        <w:t xml:space="preserve"> </w:t>
+      </w:r>
+      <w:r>
+        <w:rPr>
+          <w:rFonts w:ascii="Consolas" w:eastAsia="Times New Roman" w:hAnsi="Consolas" w:cs="Times New Roman"/>
+          <w:color w:val="A31515"/>
+          <w:kern w:val="0"/>
+          <w:sz w:val="21"/>
+          <w:szCs w:val="21"/>
+          <w:lang w:val="pl-PL"/>
+          <w14:ligatures w14:val="none"/>
+        </w:rPr>
+        <w:t>B</w:t>
+      </w:r>
+      <w:r>
+        <w:rPr>
+          <w:rFonts w:ascii="Consolas" w:eastAsia="Times New Roman" w:hAnsi="Consolas" w:cs="Times New Roman"/>
+          <w:color w:val="A31515"/>
+          <w:kern w:val="0"/>
+          <w:sz w:val="21"/>
+          <w:szCs w:val="21"/>
+          <w:lang w:val="pl-PL"/>
+          <w14:ligatures w14:val="none"/>
+        </w:rPr>
+        <w:t>rak hamulca jeszcze byłbym w stanie przeżyć,</w:t>
+      </w:r>
+      <w:r>
+        <w:rPr>
+          <w:rFonts w:ascii="Consolas" w:eastAsia="Times New Roman" w:hAnsi="Consolas" w:cs="Times New Roman"/>
+          <w:color w:val="A31515"/>
+          <w:kern w:val="0"/>
+          <w:sz w:val="21"/>
+          <w:szCs w:val="21"/>
+          <w:lang w:val="pl-PL"/>
+          <w14:ligatures w14:val="none"/>
+        </w:rPr>
+        <w:t xml:space="preserve"> </w:t>
+      </w:r>
+      <w:r>
+        <w:rPr>
+          <w:rFonts w:ascii="Consolas" w:eastAsia="Times New Roman" w:hAnsi="Consolas" w:cs="Times New Roman"/>
+          <w:color w:val="A31515"/>
+          <w:kern w:val="0"/>
+          <w:sz w:val="21"/>
+          <w:szCs w:val="21"/>
+          <w:lang w:val="pl-PL"/>
+          <w14:ligatures w14:val="none"/>
+        </w:rPr>
+        <w:t>ale brak</w:t>
+      </w:r>
+      <w:r>
+        <w:rPr>
+          <w:rFonts w:ascii="Consolas" w:eastAsia="Times New Roman" w:hAnsi="Consolas" w:cs="Times New Roman"/>
+          <w:color w:val="A31515"/>
+          <w:kern w:val="0"/>
+          <w:sz w:val="21"/>
+          <w:szCs w:val="21"/>
+          <w:lang w:val="pl-PL"/>
+          <w14:ligatures w14:val="none"/>
+        </w:rPr>
+        <w:t>u</w:t>
+      </w:r>
+      <w:r>
+        <w:rPr>
+          <w:rFonts w:ascii="Consolas" w:eastAsia="Times New Roman" w:hAnsi="Consolas" w:cs="Times New Roman"/>
+          <w:color w:val="A31515"/>
+          <w:kern w:val="0"/>
+          <w:sz w:val="21"/>
+          <w:szCs w:val="21"/>
+          <w:lang w:val="pl-PL"/>
+          <w14:ligatures w14:val="none"/>
+        </w:rPr>
+        <w:t xml:space="preserve"> opon już nie. </w:t>
+      </w:r>
+      <w:r>
+        <w:rPr>
+          <w:rFonts w:ascii="Consolas" w:eastAsia="Times New Roman" w:hAnsi="Consolas" w:cs="Times New Roman"/>
+          <w:color w:val="A31515"/>
+          <w:kern w:val="0"/>
+          <w:sz w:val="21"/>
+          <w:szCs w:val="21"/>
+          <w:lang w:val="pl-PL"/>
+          <w14:ligatures w14:val="none"/>
+        </w:rPr>
+        <w:t xml:space="preserve">No dobrze, myślę, bywa w </w:t>
+      </w:r>
+      <w:proofErr w:type="spellStart"/>
+      <w:r>
+        <w:rPr>
+          <w:rFonts w:ascii="Consolas" w:eastAsia="Times New Roman" w:hAnsi="Consolas" w:cs="Times New Roman"/>
+          <w:color w:val="A31515"/>
+          <w:kern w:val="0"/>
+          <w:sz w:val="21"/>
+          <w:szCs w:val="21"/>
+          <w:lang w:val="pl-PL"/>
+          <w14:ligatures w14:val="none"/>
+        </w:rPr>
+        <w:t>rental</w:t>
+      </w:r>
+      <w:proofErr w:type="spellEnd"/>
+      <w:r>
+        <w:rPr>
+          <w:rFonts w:ascii="Consolas" w:eastAsia="Times New Roman" w:hAnsi="Consolas" w:cs="Times New Roman"/>
+          <w:color w:val="A31515"/>
+          <w:kern w:val="0"/>
+          <w:sz w:val="21"/>
+          <w:szCs w:val="21"/>
+          <w:lang w:val="pl-PL"/>
+          <w14:ligatures w14:val="none"/>
+        </w:rPr>
+        <w:t xml:space="preserve"> kartingu, wymienimy wózek i będzie ok. </w:t>
+      </w:r>
+      <w:r>
+        <w:rPr>
+          <w:rFonts w:ascii="Consolas" w:eastAsia="Times New Roman" w:hAnsi="Consolas" w:cs="Times New Roman"/>
+          <w:color w:val="A31515"/>
+          <w:kern w:val="0"/>
+          <w:sz w:val="21"/>
+          <w:szCs w:val="21"/>
+          <w:lang w:val="pl-PL"/>
+          <w14:ligatures w14:val="none"/>
+        </w:rPr>
+        <w:t>Wymiana wózka nic nie dała, więc to raczej nie "</w:t>
+      </w:r>
+      <w:proofErr w:type="spellStart"/>
+      <w:r>
+        <w:rPr>
+          <w:rFonts w:ascii="Consolas" w:eastAsia="Times New Roman" w:hAnsi="Consolas" w:cs="Times New Roman"/>
+          <w:color w:val="A31515"/>
+          <w:kern w:val="0"/>
+          <w:sz w:val="21"/>
+          <w:szCs w:val="21"/>
+          <w:lang w:val="pl-PL"/>
+          <w14:ligatures w14:val="none"/>
+        </w:rPr>
+        <w:t>bad</w:t>
+      </w:r>
+      <w:proofErr w:type="spellEnd"/>
+      <w:r>
+        <w:rPr>
+          <w:rFonts w:ascii="Consolas" w:eastAsia="Times New Roman" w:hAnsi="Consolas" w:cs="Times New Roman"/>
+          <w:color w:val="A31515"/>
+          <w:kern w:val="0"/>
+          <w:sz w:val="21"/>
+          <w:szCs w:val="21"/>
+          <w:lang w:val="pl-PL"/>
+          <w14:ligatures w14:val="none"/>
+        </w:rPr>
+        <w:t xml:space="preserve"> </w:t>
+      </w:r>
+      <w:proofErr w:type="spellStart"/>
+      <w:r>
+        <w:rPr>
+          <w:rFonts w:ascii="Consolas" w:eastAsia="Times New Roman" w:hAnsi="Consolas" w:cs="Times New Roman"/>
+          <w:color w:val="A31515"/>
+          <w:kern w:val="0"/>
+          <w:sz w:val="21"/>
+          <w:szCs w:val="21"/>
+          <w:lang w:val="pl-PL"/>
+          <w14:ligatures w14:val="none"/>
+        </w:rPr>
+        <w:t>luck</w:t>
+      </w:r>
+      <w:proofErr w:type="spellEnd"/>
+      <w:r>
+        <w:rPr>
+          <w:rFonts w:ascii="Consolas" w:eastAsia="Times New Roman" w:hAnsi="Consolas" w:cs="Times New Roman"/>
+          <w:color w:val="A31515"/>
+          <w:kern w:val="0"/>
+          <w:sz w:val="21"/>
+          <w:szCs w:val="21"/>
+          <w:lang w:val="pl-PL"/>
+          <w14:ligatures w14:val="none"/>
+        </w:rPr>
+        <w:t xml:space="preserve">". </w:t>
+      </w:r>
+      <w:r>
+        <w:rPr>
+          <w:rFonts w:ascii="Consolas" w:eastAsia="Times New Roman" w:hAnsi="Consolas" w:cs="Times New Roman"/>
+          <w:color w:val="A31515"/>
+          <w:kern w:val="0"/>
+          <w:sz w:val="21"/>
+          <w:szCs w:val="21"/>
+          <w:lang w:val="pl-PL"/>
+          <w14:ligatures w14:val="none"/>
+        </w:rPr>
+        <w:t xml:space="preserve">Jeśli gokart nie ma hamulców, ale ma dobre opony, można zarządzać jego balansem gazem – wcześniej odpuszczać i wymuszać agresywniejszy skręt „wrzuceniem” we właściwej fazie zakrętu. Jednak jeśli opony są do tego zużyte nic to oczywiście nie da, zostaje „turlanie się” przez zakręt, oby nie wyjechać na trawę. Zamiast frajdy jest frustracja. Szczerze powiedziawszy nie rozumiem tego podejścia – 10 minut jazdy kosztuje 25 euro, a zatem więcej niż w Madrycie (!), a jesteśmy na hiszpańskiej prowincji. </w:t>
+      </w:r>
+      <w:proofErr w:type="spellStart"/>
+      <w:r>
+        <w:rPr>
+          <w:rFonts w:ascii="Consolas" w:eastAsia="Times New Roman" w:hAnsi="Consolas" w:cs="Times New Roman"/>
+          <w:color w:val="A31515"/>
+          <w:kern w:val="0"/>
+          <w:sz w:val="21"/>
+          <w:szCs w:val="21"/>
+          <w:lang w:val="pl-PL"/>
+          <w14:ligatures w14:val="none"/>
+        </w:rPr>
+        <w:t>Villena</w:t>
+      </w:r>
+      <w:proofErr w:type="spellEnd"/>
+      <w:r>
+        <w:rPr>
+          <w:rFonts w:ascii="Consolas" w:eastAsia="Times New Roman" w:hAnsi="Consolas" w:cs="Times New Roman"/>
+          <w:color w:val="A31515"/>
+          <w:kern w:val="0"/>
+          <w:sz w:val="21"/>
+          <w:szCs w:val="21"/>
+          <w:lang w:val="pl-PL"/>
+          <w14:ligatures w14:val="none"/>
+        </w:rPr>
+        <w:t xml:space="preserve"> to małe miasteczko, wystarczająco oddalone od Alicante, aby nie być miejscem turystycznym, w którym takie podejście jeszcze biznesowo mogłoby się sprawdzić (klient wtedy i tak jest najczęściej jednorazowy i moje doświadczenie jest takie, że w miejscach turystycznych obiekty niestety zwykle są najgorsze). </w:t>
+      </w:r>
+    </w:p>
+    <w:p>
+      <w:pPr>
+        <w:shd w:val="clear" w:color="auto" w:fill="FFFFFF"/>
+        <w:spacing w:after="0" w:line="285" w:lineRule="atLeast"/>
+        <w:rPr>
+          <w:rFonts w:ascii="Consolas" w:eastAsia="Times New Roman" w:hAnsi="Consolas" w:cs="Times New Roman"/>
+          <w:color w:val="A31515"/>
+          <w:kern w:val="0"/>
+          <w:sz w:val="21"/>
+          <w:szCs w:val="21"/>
+          <w:lang w:val="pl-PL"/>
+          <w14:ligatures w14:val="none"/>
+        </w:rPr>
+      </w:pPr>
+      <w:r>
+        <w:rPr>
+          <w:rFonts w:ascii="Consolas" w:eastAsia="Times New Roman" w:hAnsi="Consolas" w:cs="Times New Roman"/>
+          <w:color w:val="A31515"/>
+          <w:kern w:val="0"/>
+          <w:sz w:val="21"/>
+          <w:szCs w:val="21"/>
+          <w:lang w:val="pl-PL"/>
+          <w14:ligatures w14:val="none"/>
+        </w:rPr>
+        <w:t xml:space="preserve"> </w:t>
+      </w:r>
+    </w:p>
+    <w:p>
+      <w:pPr>
+        <w:shd w:val="clear" w:color="auto" w:fill="FFFFFF"/>
+        <w:spacing w:after="0" w:line="285" w:lineRule="atLeast"/>
+        <w:rPr>
+          <w:rFonts w:ascii="Consolas" w:eastAsia="Times New Roman" w:hAnsi="Consolas" w:cs="Times New Roman"/>
           <w:color w:val="3B3B3B"/>
           <w:kern w:val="0"/>
           <w:sz w:val="21"/>
@@ -120,19 +446,7 @@
           <w:lang w:val="pl-PL"/>
           <w14:ligatures w14:val="none"/>
         </w:rPr>
-        <w:t xml:space="preserve">  ale brak opon już nie. Wymiana wózka nic nie dała, więc to raczej nie "bad luck". </w:t>
-      </w:r>
-      <w:r>
-        <w:rPr>
-          <w:rFonts w:ascii="Consolas" w:eastAsia="Times New Roman" w:hAnsi="Consolas" w:cs="Times New Roman"/>
-          <w:color w:val="A31515"/>
-          <w:kern w:val="0"/>
-          <w:sz w:val="21"/>
-          <w:szCs w:val="21"/>
-          <w:lang w:val="pl-PL"/>
-          <w14:ligatures w14:val="none"/>
-        </w:rPr>
-        <w:t>Zatem szczerze nie polecam. Szczególnie za 25e/10min</w:t>
+        <w:t xml:space="preserve">Zatem szczerze nie polecam. </w:t>
       </w:r>
     </w:p>
     <w:p>
@@ -177,23 +491,36 @@
           <w:kern w:val="0"/>
           <w:sz w:val="21"/>
           <w:szCs w:val="21"/>
-          <w14:ligatures w14:val="none"/>
-        </w:rPr>
-      </w:pPr>
+          <w:lang w:val="pl-PL"/>
+          <w14:ligatures w14:val="none"/>
+        </w:rPr>
+      </w:pPr>
+      <w:proofErr w:type="spellStart"/>
       <w:r>
         <w:rPr>
           <w:rFonts w:ascii="Segoe UI" w:hAnsi="Segoe UI" w:cs="Segoe UI"/>
           <w:color w:val="0F0F0F"/>
-        </w:rPr>
-        <w:t xml:space="preserve">name: </w:t>
-      </w:r>
-      <w:r>
-        <w:rPr>
-          <w:rFonts w:ascii="Consolas" w:eastAsia="Times New Roman" w:hAnsi="Consolas" w:cs="Times New Roman"/>
-          <w:color w:val="A31515"/>
-          <w:kern w:val="0"/>
-          <w:sz w:val="21"/>
-          <w:szCs w:val="21"/>
+          <w:lang w:val="pl-PL"/>
+        </w:rPr>
+        <w:t>name</w:t>
+      </w:r>
+      <w:proofErr w:type="spellEnd"/>
+      <w:r>
+        <w:rPr>
+          <w:rFonts w:ascii="Segoe UI" w:hAnsi="Segoe UI" w:cs="Segoe UI"/>
+          <w:color w:val="0F0F0F"/>
+          <w:lang w:val="pl-PL"/>
+        </w:rPr>
+        <w:t xml:space="preserve">: </w:t>
+      </w:r>
+      <w:r>
+        <w:rPr>
+          <w:rFonts w:ascii="Consolas" w:eastAsia="Times New Roman" w:hAnsi="Consolas" w:cs="Times New Roman"/>
+          <w:color w:val="A31515"/>
+          <w:kern w:val="0"/>
+          <w:sz w:val="21"/>
+          <w:szCs w:val="21"/>
+          <w:lang w:val="pl-PL"/>
           <w14:ligatures w14:val="none"/>
         </w:rPr>
         <w:t>Gass74 Karting</w:t>
@@ -363,18 +690,7 @@
           <w:szCs w:val="21"/>
           <w14:ligatures w14:val="none"/>
         </w:rPr>
-        <w:t>2</w:t>
-      </w:r>
-      <w:r>
-        <w:rPr>
-          <w:rFonts w:ascii="Consolas" w:eastAsia="Times New Roman" w:hAnsi="Consolas" w:cs="Times New Roman"/>
-          <w:color w:val="A31515"/>
-          <w:kern w:val="0"/>
-          <w:sz w:val="21"/>
-          <w:szCs w:val="21"/>
-          <w14:ligatures w14:val="none"/>
-        </w:rPr>
-        <w:t>.0</w:t>
+        <w:t>2.0</w:t>
       </w:r>
     </w:p>
     <w:p/>

</xml_diff>